<commit_message>
Update af exception handling, there was some issues with the reader methods in the DAL class.
</commit_message>
<xml_diff>
--- a/Elaboration/E1/Requirements/Fully Dressed Use Cases/Made By Rasmus/Get Data From the Linux Server(Fully dressed Use case).docx
+++ b/Elaboration/E1/Requirements/Fully Dressed Use Cases/Made By Rasmus/Get Data From the Linux Server(Fully dressed Use case).docx
@@ -373,13 +373,23 @@
                 <w:lang w:val="en-US"/>
               </w:rPr>
             </w:pPr>
-            <w:r>
-              <w:rPr>
-                <w:rFonts w:cs="Arial"/>
-                <w:b/>
-                <w:lang w:val="en-US"/>
-              </w:rPr>
-              <w:t xml:space="preserve">Pre conditions: </w:t>
+            <w:proofErr w:type="gramStart"/>
+            <w:r>
+              <w:rPr>
+                <w:rFonts w:cs="Arial"/>
+                <w:b/>
+                <w:lang w:val="en-US"/>
+              </w:rPr>
+              <w:t>Pre conditions</w:t>
+            </w:r>
+            <w:proofErr w:type="gramEnd"/>
+            <w:r>
+              <w:rPr>
+                <w:rFonts w:cs="Arial"/>
+                <w:b/>
+                <w:lang w:val="en-US"/>
+              </w:rPr>
+              <w:t xml:space="preserve">: </w:t>
             </w:r>
           </w:p>
           <w:p>
@@ -664,15 +674,13 @@
               </w:rPr>
               <w:t xml:space="preserve">The “Connect app to Linux server” scenario </w:t>
             </w:r>
-            <w:proofErr w:type="gramStart"/>
-            <w:r>
-              <w:rPr>
-                <w:rFonts w:cs="Arial"/>
-                <w:lang w:val="en-US"/>
-              </w:rPr>
-              <w:t>have</w:t>
-            </w:r>
-            <w:proofErr w:type="gramEnd"/>
+            <w:r>
+              <w:rPr>
+                <w:rFonts w:cs="Arial"/>
+                <w:lang w:val="en-US"/>
+              </w:rPr>
+              <w:t>has</w:t>
+            </w:r>
             <w:r>
               <w:rPr>
                 <w:rFonts w:cs="Arial"/>
@@ -752,6 +760,21 @@
               </w:rPr>
               <w:t>successfully.</w:t>
             </w:r>
+            <w:r>
+              <w:rPr>
+                <w:rFonts w:cs="Arial"/>
+                <w:lang w:val="en-US"/>
+              </w:rPr>
+              <w:br/>
+            </w:r>
+            <w:r>
+              <w:rPr>
+                <w:rFonts w:cs="Arial"/>
+                <w:u w:val="single"/>
+                <w:lang w:val="en-US"/>
+              </w:rPr>
+              <w:t>Probable Causes of the failure:</w:t>
+            </w:r>
           </w:p>
           <w:p>
             <w:pPr>
@@ -781,6 +804,13 @@
               </w:rPr>
               <w:t xml:space="preserve"> on the remote server</w:t>
             </w:r>
+            <w:r>
+              <w:rPr>
+                <w:rFonts w:cs="Arial"/>
+                <w:lang w:val="en-US"/>
+              </w:rPr>
+              <w:t>.</w:t>
+            </w:r>
           </w:p>
           <w:p>
             <w:pPr>
@@ -796,6 +826,8 @@
               </w:rPr>
               <w:t>The file on the remote server is locked in some way.</w:t>
             </w:r>
+            <w:bookmarkStart w:id="0" w:name="_GoBack"/>
+            <w:bookmarkEnd w:id="0"/>
             <w:r>
               <w:rPr>
                 <w:rFonts w:cs="Arial"/>
@@ -837,6 +869,7 @@
                 <w:b/>
                 <w:lang w:val="en-US"/>
               </w:rPr>
+              <w:lastRenderedPageBreak/>
               <w:t>Special Requirements:</w:t>
             </w:r>
           </w:p>
@@ -852,7 +885,6 @@
                 <w:rFonts w:cs="Arial"/>
                 <w:lang w:val="en-US"/>
               </w:rPr>
-              <w:lastRenderedPageBreak/>
               <w:t>There are no special requirements to this use case.</w:t>
             </w:r>
           </w:p>
@@ -888,7 +920,6 @@
                 <w:b/>
                 <w:lang w:val="en-US"/>
               </w:rPr>
-              <w:lastRenderedPageBreak/>
               <w:t>Technology &amp; Data Variations list</w:t>
             </w:r>
             <w:r>
@@ -1057,8 +1088,6 @@
               </w:rPr>
               <w:t>2</w:t>
             </w:r>
-            <w:bookmarkStart w:id="0" w:name="_GoBack"/>
-            <w:bookmarkEnd w:id="0"/>
             <w:r>
               <w:rPr>
                 <w:rFonts w:cs="Arial"/>

</xml_diff>